<commit_message>
Changes to the report doc
</commit_message>
<xml_diff>
--- a/HW3/HW3 - Colin Houde.docx
+++ b/HW3/HW3 - Colin Houde.docx
@@ -185,7 +185,7 @@
           <v:shape id="_x0000_i1025" type="#_x0000_t75" alt="" style="width:301.15pt;height:196.6pt;mso-width-percent:0;mso-height-percent:0;mso-width-percent:0;mso-height-percent:0" o:ole="">
             <v:imagedata r:id="rId7" o:title=""/>
           </v:shape>
-          <o:OLEObject Type="Embed" ProgID="Visio.Drawing.11" ShapeID="_x0000_i1025" DrawAspect="Content" ObjectID="_1758535612" r:id="rId8"/>
+          <o:OLEObject Type="Embed" ProgID="Visio.Drawing.11" ShapeID="_x0000_i1025" DrawAspect="Content" ObjectID="_1758543964" r:id="rId8"/>
         </w:object>
       </w:r>
     </w:p>
@@ -203,6 +203,36 @@
     </w:p>
     <w:p/>
     <w:p/>
+    <w:p>
+      <w:pPr>
+        <w:rPr>
+          <w:b/>
+          <w:bCs/>
+        </w:rPr>
+      </w:pPr>
+      <w:r>
+        <w:rPr>
+          <w:b/>
+          <w:bCs/>
+        </w:rPr>
+        <w:t>With an optimistic error rate, we find: 29/100 = 29%</w:t>
+      </w:r>
+    </w:p>
+    <w:p>
+      <w:pPr>
+        <w:rPr>
+          <w:b/>
+          <w:bCs/>
+        </w:rPr>
+      </w:pPr>
+      <w:r>
+        <w:rPr>
+          <w:b/>
+          <w:bCs/>
+        </w:rPr>
+        <w:t xml:space="preserve">With a pessimistic error rate, we find: 29/100 + 1*6/100 = 35/100 = 35% </w:t>
+      </w:r>
+    </w:p>
     <w:p/>
     <w:p/>
     <w:p/>
@@ -215,6 +245,24 @@
       </w:pPr>
       <w:r>
         <w:t>Given a test instance T={A=0, B=1, C=1, D=1, E=0}, what class would the decision tree above assign to T? Explain how you get the answer?</w:t>
+      </w:r>
+    </w:p>
+    <w:p/>
+    <w:p>
+      <w:r>
+        <w:t xml:space="preserve">Is this </w:t>
+      </w:r>
+      <w:r>
+        <w:t>a random forest classifier question</w:t>
+      </w:r>
+      <w:r>
+        <w:t>?</w:t>
+      </w:r>
+    </w:p>
+    <w:p/>
+    <w:p>
+      <w:r>
+        <w:t>Since there are three 1’s and 2 0’s, the decision tree will assign a 1 to the test instance.</w:t>
       </w:r>
     </w:p>
     <w:p/>
@@ -229,8 +277,6 @@
     <w:p/>
     <w:p/>
     <w:p/>
-    <w:p/>
-    <w:p/>
     <w:p>
       <w:pPr>
         <w:pStyle w:val="Heading1"/>
@@ -250,7 +296,6 @@
           <w:sz w:val="28"/>
           <w:szCs w:val="28"/>
         </w:rPr>
-        <w:lastRenderedPageBreak/>
         <w:t>Question 2</w:t>
       </w:r>
       <w:r>
@@ -393,6 +438,96 @@
         <w:autoSpaceDE w:val="0"/>
         <w:autoSpaceDN w:val="0"/>
         <w:adjustRightInd w:val="0"/>
+        <w:rPr>
+          <w:b/>
+          <w:bCs/>
+        </w:rPr>
+      </w:pPr>
+    </w:p>
+    <w:p>
+      <w:pPr>
+        <w:autoSpaceDE w:val="0"/>
+        <w:autoSpaceDN w:val="0"/>
+        <w:adjustRightInd w:val="0"/>
+        <w:rPr>
+          <w:b/>
+          <w:bCs/>
+        </w:rPr>
+      </w:pPr>
+      <w:r>
+        <w:rPr>
+          <w:b/>
+          <w:bCs/>
+        </w:rPr>
+        <w:t>Number of True: 4</w:t>
+      </w:r>
+    </w:p>
+    <w:p>
+      <w:pPr>
+        <w:autoSpaceDE w:val="0"/>
+        <w:autoSpaceDN w:val="0"/>
+        <w:adjustRightInd w:val="0"/>
+        <w:rPr>
+          <w:b/>
+          <w:bCs/>
+        </w:rPr>
+      </w:pPr>
+      <w:r>
+        <w:rPr>
+          <w:b/>
+          <w:bCs/>
+        </w:rPr>
+        <w:t>Number of False: 6</w:t>
+      </w:r>
+    </w:p>
+    <w:p>
+      <w:pPr>
+        <w:autoSpaceDE w:val="0"/>
+        <w:autoSpaceDN w:val="0"/>
+        <w:adjustRightInd w:val="0"/>
+        <w:rPr>
+          <w:b/>
+          <w:bCs/>
+        </w:rPr>
+      </w:pPr>
+      <w:r>
+        <w:rPr>
+          <w:b/>
+          <w:bCs/>
+        </w:rPr>
+        <w:t>True rate: 40%</w:t>
+      </w:r>
+    </w:p>
+    <w:p>
+      <w:pPr>
+        <w:autoSpaceDE w:val="0"/>
+        <w:autoSpaceDN w:val="0"/>
+        <w:adjustRightInd w:val="0"/>
+        <w:rPr>
+          <w:b/>
+          <w:bCs/>
+        </w:rPr>
+      </w:pPr>
+      <w:r>
+        <w:rPr>
+          <w:b/>
+          <w:bCs/>
+        </w:rPr>
+        <w:t>False rate: 60%</w:t>
+      </w:r>
+    </w:p>
+    <w:p>
+      <w:pPr>
+        <w:autoSpaceDE w:val="0"/>
+        <w:autoSpaceDN w:val="0"/>
+        <w:adjustRightInd w:val="0"/>
+      </w:pPr>
+    </w:p>
+    <w:p>
+      <w:pPr>
+        <w:autoSpaceDE w:val="0"/>
+        <w:autoSpaceDN w:val="0"/>
+        <w:adjustRightInd w:val="0"/>
       </w:pPr>
     </w:p>
     <w:p>
@@ -428,6 +563,84 @@
         <w:autoSpaceDE w:val="0"/>
         <w:autoSpaceDN w:val="0"/>
         <w:adjustRightInd w:val="0"/>
+        <w:ind w:left="360" w:hanging="360"/>
+      </w:pPr>
+    </w:p>
+    <w:p>
+      <w:pPr>
+        <w:autoSpaceDE w:val="0"/>
+        <w:autoSpaceDN w:val="0"/>
+        <w:adjustRightInd w:val="0"/>
+        <w:rPr>
+          <w:b/>
+          <w:bCs/>
+          <w:lang w:eastAsia="zh-CN"/>
+        </w:rPr>
+      </w:pPr>
+      <w:r>
+        <w:rPr>
+          <w:b/>
+          <w:bCs/>
+          <w:lang w:eastAsia="zh-CN"/>
+        </w:rPr>
+        <w:t>Original Gini = 1 – (0.4)^2 – (0.6)^2 = 0.48</w:t>
+      </w:r>
+    </w:p>
+    <w:p>
+      <w:pPr>
+        <w:autoSpaceDE w:val="0"/>
+        <w:autoSpaceDN w:val="0"/>
+        <w:adjustRightInd w:val="0"/>
+        <w:rPr>
+          <w:lang w:eastAsia="zh-CN"/>
+        </w:rPr>
+      </w:pPr>
+    </w:p>
+    <w:p>
+      <w:pPr>
+        <w:autoSpaceDE w:val="0"/>
+        <w:autoSpaceDN w:val="0"/>
+        <w:adjustRightInd w:val="0"/>
+        <w:rPr>
+          <w:b/>
+          <w:bCs/>
+          <w:lang w:eastAsia="zh-CN"/>
+        </w:rPr>
+      </w:pPr>
+      <w:r>
+        <w:rPr>
+          <w:b/>
+          <w:bCs/>
+          <w:lang w:eastAsia="zh-CN"/>
+        </w:rPr>
+        <w:t>This means that 48% of a randomly chosen variables will be wrongly classified</w:t>
+      </w:r>
+    </w:p>
+    <w:p>
+      <w:pPr>
+        <w:autoSpaceDE w:val="0"/>
+        <w:autoSpaceDN w:val="0"/>
+        <w:adjustRightInd w:val="0"/>
+        <w:rPr>
+          <w:lang w:eastAsia="zh-CN"/>
+        </w:rPr>
+      </w:pPr>
+    </w:p>
+    <w:p>
+      <w:pPr>
+        <w:autoSpaceDE w:val="0"/>
+        <w:autoSpaceDN w:val="0"/>
+        <w:adjustRightInd w:val="0"/>
+        <w:rPr>
+          <w:lang w:eastAsia="zh-CN"/>
+        </w:rPr>
+      </w:pPr>
+    </w:p>
+    <w:p>
+      <w:pPr>
+        <w:autoSpaceDE w:val="0"/>
+        <w:autoSpaceDN w:val="0"/>
+        <w:adjustRightInd w:val="0"/>
         <w:rPr>
           <w:lang w:eastAsia="zh-CN"/>
         </w:rPr>
@@ -493,6 +706,218 @@
         <w:autoSpaceDE w:val="0"/>
         <w:autoSpaceDN w:val="0"/>
         <w:adjustRightInd w:val="0"/>
+        <w:rPr>
+          <w:b/>
+          <w:bCs/>
+        </w:rPr>
+      </w:pPr>
+      <w:r>
+        <w:rPr>
+          <w:b/>
+          <w:bCs/>
+        </w:rPr>
+        <w:t xml:space="preserve">Number of True in A: 7 </w:t>
+      </w:r>
+    </w:p>
+    <w:p>
+      <w:pPr>
+        <w:autoSpaceDE w:val="0"/>
+        <w:autoSpaceDN w:val="0"/>
+        <w:adjustRightInd w:val="0"/>
+        <w:rPr>
+          <w:b/>
+          <w:bCs/>
+        </w:rPr>
+      </w:pPr>
+      <w:r>
+        <w:rPr>
+          <w:b/>
+          <w:bCs/>
+        </w:rPr>
+        <w:t xml:space="preserve">Number of False in A: 3 </w:t>
+      </w:r>
+    </w:p>
+    <w:p>
+      <w:pPr>
+        <w:autoSpaceDE w:val="0"/>
+        <w:autoSpaceDN w:val="0"/>
+        <w:adjustRightInd w:val="0"/>
+        <w:rPr>
+          <w:b/>
+          <w:bCs/>
+        </w:rPr>
+      </w:pPr>
+    </w:p>
+    <w:p>
+      <w:pPr>
+        <w:autoSpaceDE w:val="0"/>
+        <w:autoSpaceDN w:val="0"/>
+        <w:adjustRightInd w:val="0"/>
+        <w:rPr>
+          <w:b/>
+          <w:bCs/>
+        </w:rPr>
+      </w:pPr>
+      <w:r>
+        <w:rPr>
+          <w:b/>
+          <w:bCs/>
+        </w:rPr>
+        <w:t>Gini(A)= T = 1 – (4/7)^2 – (3/7)^2 = 0.49</w:t>
+      </w:r>
+    </w:p>
+    <w:p>
+      <w:pPr>
+        <w:autoSpaceDE w:val="0"/>
+        <w:autoSpaceDN w:val="0"/>
+        <w:adjustRightInd w:val="0"/>
+        <w:rPr>
+          <w:b/>
+          <w:bCs/>
+        </w:rPr>
+      </w:pPr>
+      <w:r>
+        <w:rPr>
+          <w:b/>
+          <w:bCs/>
+        </w:rPr>
+        <w:t>Gini(B = F = 1 – (3/3)^2 – (0/3)^2 = 0</w:t>
+      </w:r>
+    </w:p>
+    <w:p>
+      <w:pPr>
+        <w:autoSpaceDE w:val="0"/>
+        <w:autoSpaceDN w:val="0"/>
+        <w:adjustRightInd w:val="0"/>
+      </w:pPr>
+    </w:p>
+    <w:p>
+      <w:pPr>
+        <w:autoSpaceDE w:val="0"/>
+        <w:autoSpaceDN w:val="0"/>
+        <w:adjustRightInd w:val="0"/>
+        <w:rPr>
+          <w:b/>
+          <w:bCs/>
+        </w:rPr>
+      </w:pPr>
+      <w:r>
+        <w:rPr>
+          <w:b/>
+          <w:bCs/>
+        </w:rPr>
+        <w:t xml:space="preserve">Gain = </w:t>
+      </w:r>
+      <w:proofErr w:type="spellStart"/>
+      <w:r>
+        <w:rPr>
+          <w:b/>
+          <w:bCs/>
+        </w:rPr>
+        <w:t>GOrig</w:t>
+      </w:r>
+      <w:proofErr w:type="spellEnd"/>
+      <w:r>
+        <w:rPr>
+          <w:b/>
+          <w:bCs/>
+        </w:rPr>
+        <w:t xml:space="preserve">(0.48) – (7/10* </w:t>
+      </w:r>
+      <w:proofErr w:type="spellStart"/>
+      <w:r>
+        <w:rPr>
+          <w:b/>
+          <w:bCs/>
+        </w:rPr>
+        <w:t>GTrue</w:t>
+      </w:r>
+      <w:proofErr w:type="spellEnd"/>
+      <w:r>
+        <w:rPr>
+          <w:b/>
+          <w:bCs/>
+        </w:rPr>
+        <w:t xml:space="preserve">(0.49)) – (3/10 * </w:t>
+      </w:r>
+      <w:proofErr w:type="spellStart"/>
+      <w:r>
+        <w:rPr>
+          <w:b/>
+          <w:bCs/>
+        </w:rPr>
+        <w:t>GFalse</w:t>
+      </w:r>
+      <w:proofErr w:type="spellEnd"/>
+      <w:r>
+        <w:rPr>
+          <w:b/>
+          <w:bCs/>
+        </w:rPr>
+        <w:t xml:space="preserve">(0)) = 0.48 – 0.343 – 0 = </w:t>
+      </w:r>
+      <w:r>
+        <w:rPr>
+          <w:b/>
+          <w:bCs/>
+        </w:rPr>
+        <w:t>0.137</w:t>
+      </w:r>
+    </w:p>
+    <w:p>
+      <w:pPr>
+        <w:autoSpaceDE w:val="0"/>
+        <w:autoSpaceDN w:val="0"/>
+        <w:adjustRightInd w:val="0"/>
+      </w:pPr>
+    </w:p>
+    <w:p>
+      <w:pPr>
+        <w:autoSpaceDE w:val="0"/>
+        <w:autoSpaceDN w:val="0"/>
+        <w:adjustRightInd w:val="0"/>
+      </w:pPr>
+    </w:p>
+    <w:p>
+      <w:pPr>
+        <w:autoSpaceDE w:val="0"/>
+        <w:autoSpaceDN w:val="0"/>
+        <w:adjustRightInd w:val="0"/>
+      </w:pPr>
+    </w:p>
+    <w:p>
+      <w:pPr>
+        <w:autoSpaceDE w:val="0"/>
+        <w:autoSpaceDN w:val="0"/>
+        <w:adjustRightInd w:val="0"/>
+      </w:pPr>
+    </w:p>
+    <w:p>
+      <w:pPr>
+        <w:autoSpaceDE w:val="0"/>
+        <w:autoSpaceDN w:val="0"/>
+        <w:adjustRightInd w:val="0"/>
+      </w:pPr>
+    </w:p>
+    <w:p>
+      <w:pPr>
+        <w:autoSpaceDE w:val="0"/>
+        <w:autoSpaceDN w:val="0"/>
+        <w:adjustRightInd w:val="0"/>
+      </w:pPr>
+    </w:p>
+    <w:p>
+      <w:pPr>
+        <w:autoSpaceDE w:val="0"/>
+        <w:autoSpaceDN w:val="0"/>
+        <w:adjustRightInd w:val="0"/>
+      </w:pPr>
+    </w:p>
+    <w:p>
+      <w:pPr>
+        <w:autoSpaceDE w:val="0"/>
+        <w:autoSpaceDN w:val="0"/>
+        <w:adjustRightInd w:val="0"/>
         <w:ind w:left="360" w:hanging="360"/>
       </w:pPr>
       <w:r>
@@ -541,6 +966,204 @@
         <w:autoSpaceDE w:val="0"/>
         <w:autoSpaceDN w:val="0"/>
         <w:adjustRightInd w:val="0"/>
+        <w:rPr>
+          <w:b/>
+          <w:bCs/>
+        </w:rPr>
+      </w:pPr>
+      <w:r>
+        <w:rPr>
+          <w:b/>
+          <w:bCs/>
+        </w:rPr>
+        <w:t xml:space="preserve">Number of True in B: 4 </w:t>
+      </w:r>
+    </w:p>
+    <w:p>
+      <w:pPr>
+        <w:autoSpaceDE w:val="0"/>
+        <w:autoSpaceDN w:val="0"/>
+        <w:adjustRightInd w:val="0"/>
+        <w:rPr>
+          <w:b/>
+          <w:bCs/>
+        </w:rPr>
+      </w:pPr>
+      <w:r>
+        <w:rPr>
+          <w:b/>
+          <w:bCs/>
+        </w:rPr>
+        <w:t>Number of False in B: 6</w:t>
+      </w:r>
+    </w:p>
+    <w:p>
+      <w:pPr>
+        <w:autoSpaceDE w:val="0"/>
+        <w:autoSpaceDN w:val="0"/>
+        <w:adjustRightInd w:val="0"/>
+        <w:rPr>
+          <w:b/>
+          <w:bCs/>
+        </w:rPr>
+      </w:pPr>
+    </w:p>
+    <w:p>
+      <w:pPr>
+        <w:autoSpaceDE w:val="0"/>
+        <w:autoSpaceDN w:val="0"/>
+        <w:adjustRightInd w:val="0"/>
+        <w:rPr>
+          <w:b/>
+          <w:bCs/>
+        </w:rPr>
+      </w:pPr>
+      <w:r>
+        <w:rPr>
+          <w:b/>
+          <w:bCs/>
+        </w:rPr>
+        <w:t xml:space="preserve">Gini(B) = T = 1 - </w:t>
+      </w:r>
+      <w:r>
+        <w:rPr>
+          <w:b/>
+          <w:bCs/>
+        </w:rPr>
+        <w:t>(3/4)^2</w:t>
+      </w:r>
+      <w:r>
+        <w:rPr>
+          <w:b/>
+          <w:bCs/>
+        </w:rPr>
+        <w:t xml:space="preserve"> - (1/4)^2 = 0.375</w:t>
+      </w:r>
+    </w:p>
+    <w:p>
+      <w:pPr>
+        <w:autoSpaceDE w:val="0"/>
+        <w:autoSpaceDN w:val="0"/>
+        <w:adjustRightInd w:val="0"/>
+        <w:rPr>
+          <w:b/>
+          <w:bCs/>
+        </w:rPr>
+      </w:pPr>
+      <w:r>
+        <w:rPr>
+          <w:b/>
+          <w:bCs/>
+        </w:rPr>
+        <w:t>Gini(B) = F = 1 – (1/6)^2 – (5/6)^2 = 0.2778</w:t>
+      </w:r>
+    </w:p>
+    <w:p>
+      <w:pPr>
+        <w:autoSpaceDE w:val="0"/>
+        <w:autoSpaceDN w:val="0"/>
+        <w:adjustRightInd w:val="0"/>
+        <w:rPr>
+          <w:b/>
+          <w:bCs/>
+        </w:rPr>
+      </w:pPr>
+    </w:p>
+    <w:p>
+      <w:pPr>
+        <w:autoSpaceDE w:val="0"/>
+        <w:autoSpaceDN w:val="0"/>
+        <w:adjustRightInd w:val="0"/>
+        <w:rPr>
+          <w:b/>
+          <w:bCs/>
+        </w:rPr>
+      </w:pPr>
+      <w:r>
+        <w:rPr>
+          <w:b/>
+          <w:bCs/>
+        </w:rPr>
+        <w:t xml:space="preserve">Gain = </w:t>
+      </w:r>
+      <w:proofErr w:type="spellStart"/>
+      <w:r>
+        <w:rPr>
+          <w:b/>
+          <w:bCs/>
+        </w:rPr>
+        <w:t>GOrig</w:t>
+      </w:r>
+      <w:proofErr w:type="spellEnd"/>
+      <w:r>
+        <w:rPr>
+          <w:b/>
+          <w:bCs/>
+        </w:rPr>
+        <w:t xml:space="preserve"> – (4/10 * </w:t>
+      </w:r>
+      <w:proofErr w:type="spellStart"/>
+      <w:r>
+        <w:rPr>
+          <w:b/>
+          <w:bCs/>
+        </w:rPr>
+        <w:t>GTrue</w:t>
+      </w:r>
+      <w:proofErr w:type="spellEnd"/>
+      <w:r>
+        <w:rPr>
+          <w:b/>
+          <w:bCs/>
+        </w:rPr>
+        <w:t xml:space="preserve">(0.375)) – (6/10 * </w:t>
+      </w:r>
+      <w:proofErr w:type="spellStart"/>
+      <w:r>
+        <w:rPr>
+          <w:b/>
+          <w:bCs/>
+        </w:rPr>
+        <w:t>GFalse</w:t>
+      </w:r>
+      <w:proofErr w:type="spellEnd"/>
+      <w:r>
+        <w:rPr>
+          <w:b/>
+          <w:bCs/>
+        </w:rPr>
+        <w:t>(0.2778)) = 0.48 – 0.15 – 0.16668 = 0.16332</w:t>
+      </w:r>
+    </w:p>
+    <w:p>
+      <w:pPr>
+        <w:autoSpaceDE w:val="0"/>
+        <w:autoSpaceDN w:val="0"/>
+        <w:adjustRightInd w:val="0"/>
+      </w:pPr>
+      <w:r>
+        <w:t xml:space="preserve"> </w:t>
+      </w:r>
+    </w:p>
+    <w:p>
+      <w:pPr>
+        <w:autoSpaceDE w:val="0"/>
+        <w:autoSpaceDN w:val="0"/>
+        <w:adjustRightInd w:val="0"/>
+      </w:pPr>
+    </w:p>
+    <w:p>
+      <w:pPr>
+        <w:autoSpaceDE w:val="0"/>
+        <w:autoSpaceDN w:val="0"/>
+        <w:adjustRightInd w:val="0"/>
+      </w:pPr>
+    </w:p>
+    <w:p>
+      <w:pPr>
+        <w:autoSpaceDE w:val="0"/>
+        <w:autoSpaceDN w:val="0"/>
+        <w:adjustRightInd w:val="0"/>
       </w:pPr>
       <w:r>
         <w:t xml:space="preserve">Q4: </w:t>
@@ -551,6 +1174,59 @@
       <w:r>
         <w:t>?</w:t>
       </w:r>
+    </w:p>
+    <w:p>
+      <w:pPr>
+        <w:autoSpaceDE w:val="0"/>
+        <w:autoSpaceDN w:val="0"/>
+        <w:adjustRightInd w:val="0"/>
+      </w:pPr>
+    </w:p>
+    <w:p>
+      <w:pPr>
+        <w:autoSpaceDE w:val="0"/>
+        <w:autoSpaceDN w:val="0"/>
+        <w:adjustRightInd w:val="0"/>
+        <w:rPr>
+          <w:b/>
+          <w:bCs/>
+        </w:rPr>
+      </w:pPr>
+      <w:r>
+        <w:rPr>
+          <w:b/>
+          <w:bCs/>
+        </w:rPr>
+        <w:t xml:space="preserve">Since splitting B yields a higher gain in Gini, we would </w:t>
+      </w:r>
+      <w:r>
+        <w:rPr>
+          <w:b/>
+          <w:bCs/>
+        </w:rPr>
+        <w:t>choose</w:t>
+      </w:r>
+      <w:r>
+        <w:rPr>
+          <w:b/>
+          <w:bCs/>
+        </w:rPr>
+        <w:t xml:space="preserve"> B to split the node </w:t>
+      </w:r>
+    </w:p>
+    <w:p>
+      <w:pPr>
+        <w:autoSpaceDE w:val="0"/>
+        <w:autoSpaceDN w:val="0"/>
+        <w:adjustRightInd w:val="0"/>
+      </w:pPr>
+    </w:p>
+    <w:p>
+      <w:pPr>
+        <w:autoSpaceDE w:val="0"/>
+        <w:autoSpaceDN w:val="0"/>
+        <w:adjustRightInd w:val="0"/>
+      </w:pPr>
     </w:p>
     <w:p>
       <w:pPr>
@@ -827,6 +1503,9 @@
         <w:autoSpaceDE w:val="0"/>
         <w:autoSpaceDN w:val="0"/>
         <w:adjustRightInd w:val="0"/>
+        <w:rPr>
+          <w:lang w:eastAsia="zh-CN"/>
+        </w:rPr>
       </w:pPr>
       <w:r>
         <w:t xml:space="preserve">Q1: </w:t>
@@ -862,6 +1541,52 @@
     </w:p>
     <w:p>
       <w:pPr>
+        <w:pStyle w:val="ListParagraph"/>
+        <w:numPr>
+          <w:ilvl w:val="0"/>
+          <w:numId w:val="8"/>
+        </w:numPr>
+        <w:autoSpaceDE w:val="0"/>
+        <w:autoSpaceDN w:val="0"/>
+        <w:adjustRightInd w:val="0"/>
+        <w:rPr>
+          <w:b/>
+          <w:bCs/>
+        </w:rPr>
+      </w:pPr>
+      <w:r>
+        <w:rPr>
+          <w:b/>
+          <w:bCs/>
+        </w:rPr>
+        <w:t>Decision Trees are non-linear because there are no linear relationships between the independent and the dependent variables within the tree</w:t>
+      </w:r>
+      <w:r>
+        <w:rPr>
+          <w:b/>
+          <w:bCs/>
+        </w:rPr>
+        <w:t xml:space="preserve">. </w:t>
+      </w:r>
+    </w:p>
+    <w:p>
+      <w:pPr>
+        <w:pStyle w:val="ListParagraph"/>
+        <w:autoSpaceDE w:val="0"/>
+        <w:autoSpaceDN w:val="0"/>
+        <w:adjustRightInd w:val="0"/>
+      </w:pPr>
+    </w:p>
+    <w:p>
+      <w:pPr>
+        <w:pStyle w:val="ListParagraph"/>
+        <w:autoSpaceDE w:val="0"/>
+        <w:autoSpaceDN w:val="0"/>
+        <w:adjustRightInd w:val="0"/>
+      </w:pPr>
+    </w:p>
+    <w:p>
+      <w:pPr>
         <w:autoSpaceDE w:val="0"/>
         <w:autoSpaceDN w:val="0"/>
         <w:adjustRightInd w:val="0"/>
@@ -887,6 +1612,95 @@
     </w:p>
     <w:p>
       <w:pPr>
+        <w:pStyle w:val="ListParagraph"/>
+        <w:numPr>
+          <w:ilvl w:val="0"/>
+          <w:numId w:val="8"/>
+        </w:numPr>
+        <w:autoSpaceDE w:val="0"/>
+        <w:autoSpaceDN w:val="0"/>
+        <w:adjustRightInd w:val="0"/>
+        <w:rPr>
+          <w:b/>
+          <w:bCs/>
+        </w:rPr>
+      </w:pPr>
+      <w:r>
+        <w:rPr>
+          <w:b/>
+          <w:bCs/>
+        </w:rPr>
+        <w:t>Disadvantages to a decision tree can be :</w:t>
+      </w:r>
+    </w:p>
+    <w:p>
+      <w:pPr>
+        <w:pStyle w:val="ListParagraph"/>
+        <w:numPr>
+          <w:ilvl w:val="1"/>
+          <w:numId w:val="8"/>
+        </w:numPr>
+        <w:autoSpaceDE w:val="0"/>
+        <w:autoSpaceDN w:val="0"/>
+        <w:adjustRightInd w:val="0"/>
+        <w:rPr>
+          <w:b/>
+          <w:bCs/>
+        </w:rPr>
+      </w:pPr>
+      <w:r>
+        <w:rPr>
+          <w:b/>
+          <w:bCs/>
+        </w:rPr>
+        <w:t xml:space="preserve">The interacting attributes may be outweighing other attributes that are less discriminating. This is bad because one attribute can essentially decide the class of something without taking anything else into account. </w:t>
+      </w:r>
+    </w:p>
+    <w:p>
+      <w:pPr>
+        <w:pStyle w:val="ListParagraph"/>
+        <w:autoSpaceDE w:val="0"/>
+        <w:autoSpaceDN w:val="0"/>
+        <w:adjustRightInd w:val="0"/>
+        <w:ind w:left="1440"/>
+        <w:rPr>
+          <w:b/>
+          <w:bCs/>
+        </w:rPr>
+      </w:pPr>
+    </w:p>
+    <w:p>
+      <w:pPr>
+        <w:pStyle w:val="ListParagraph"/>
+        <w:numPr>
+          <w:ilvl w:val="1"/>
+          <w:numId w:val="8"/>
+        </w:numPr>
+        <w:autoSpaceDE w:val="0"/>
+        <w:autoSpaceDN w:val="0"/>
+        <w:adjustRightInd w:val="0"/>
+        <w:rPr>
+          <w:b/>
+          <w:bCs/>
+        </w:rPr>
+      </w:pPr>
+      <w:r>
+        <w:rPr>
+          <w:b/>
+          <w:bCs/>
+        </w:rPr>
+        <w:t xml:space="preserve">The decisions can only take in a single attribute. This is bad because everything has to be either a yes or no answer to something and not a continuous gradient of answers.  </w:t>
+      </w:r>
+    </w:p>
+    <w:p>
+      <w:pPr>
+        <w:autoSpaceDE w:val="0"/>
+        <w:autoSpaceDN w:val="0"/>
+        <w:adjustRightInd w:val="0"/>
+      </w:pPr>
+    </w:p>
+    <w:p>
+      <w:pPr>
         <w:autoSpaceDE w:val="0"/>
         <w:autoSpaceDN w:val="0"/>
         <w:adjustRightInd w:val="0"/>
@@ -919,94 +1733,33 @@
     </w:p>
     <w:p>
       <w:pPr>
-        <w:autoSpaceDE w:val="0"/>
-        <w:autoSpaceDN w:val="0"/>
-        <w:adjustRightInd w:val="0"/>
-      </w:pPr>
-    </w:p>
-    <w:p>
-      <w:pPr>
-        <w:autoSpaceDE w:val="0"/>
-        <w:autoSpaceDN w:val="0"/>
-        <w:adjustRightInd w:val="0"/>
-      </w:pPr>
-    </w:p>
-    <w:p>
-      <w:pPr>
-        <w:autoSpaceDE w:val="0"/>
-        <w:autoSpaceDN w:val="0"/>
-        <w:adjustRightInd w:val="0"/>
-      </w:pPr>
-    </w:p>
-    <w:p>
-      <w:pPr>
-        <w:autoSpaceDE w:val="0"/>
-        <w:autoSpaceDN w:val="0"/>
-        <w:adjustRightInd w:val="0"/>
-      </w:pPr>
-    </w:p>
-    <w:p>
-      <w:pPr>
-        <w:autoSpaceDE w:val="0"/>
-        <w:autoSpaceDN w:val="0"/>
-        <w:adjustRightInd w:val="0"/>
-      </w:pPr>
-    </w:p>
-    <w:p>
-      <w:pPr>
-        <w:autoSpaceDE w:val="0"/>
-        <w:autoSpaceDN w:val="0"/>
-        <w:adjustRightInd w:val="0"/>
-      </w:pPr>
-    </w:p>
-    <w:p>
-      <w:pPr>
-        <w:autoSpaceDE w:val="0"/>
-        <w:autoSpaceDN w:val="0"/>
-        <w:adjustRightInd w:val="0"/>
-      </w:pPr>
-    </w:p>
-    <w:p>
-      <w:pPr>
-        <w:autoSpaceDE w:val="0"/>
-        <w:autoSpaceDN w:val="0"/>
-        <w:adjustRightInd w:val="0"/>
-      </w:pPr>
-    </w:p>
-    <w:p>
-      <w:pPr>
-        <w:autoSpaceDE w:val="0"/>
-        <w:autoSpaceDN w:val="0"/>
-        <w:adjustRightInd w:val="0"/>
-      </w:pPr>
-    </w:p>
-    <w:p>
-      <w:pPr>
-        <w:autoSpaceDE w:val="0"/>
-        <w:autoSpaceDN w:val="0"/>
-        <w:adjustRightInd w:val="0"/>
-      </w:pPr>
-    </w:p>
-    <w:p>
-      <w:pPr>
-        <w:autoSpaceDE w:val="0"/>
-        <w:autoSpaceDN w:val="0"/>
-        <w:adjustRightInd w:val="0"/>
-      </w:pPr>
-    </w:p>
-    <w:p>
-      <w:pPr>
-        <w:autoSpaceDE w:val="0"/>
-        <w:autoSpaceDN w:val="0"/>
-        <w:adjustRightInd w:val="0"/>
-      </w:pPr>
-    </w:p>
-    <w:p>
-      <w:pPr>
-        <w:autoSpaceDE w:val="0"/>
-        <w:autoSpaceDN w:val="0"/>
-        <w:adjustRightInd w:val="0"/>
-      </w:pPr>
+        <w:pStyle w:val="ListParagraph"/>
+        <w:numPr>
+          <w:ilvl w:val="0"/>
+          <w:numId w:val="8"/>
+        </w:numPr>
+        <w:autoSpaceDE w:val="0"/>
+        <w:autoSpaceDN w:val="0"/>
+        <w:adjustRightInd w:val="0"/>
+        <w:rPr>
+          <w:b/>
+          <w:bCs/>
+        </w:rPr>
+      </w:pPr>
+      <w:r>
+        <w:rPr>
+          <w:b/>
+          <w:bCs/>
+        </w:rPr>
+        <w:t>The Gini index is preferred over Misclassification because it is more sensitive to the data. It will allow for further splits than misclassification which means the tree will become more accurate</w:t>
+      </w:r>
+      <w:r>
+        <w:rPr>
+          <w:b/>
+          <w:bCs/>
+        </w:rPr>
+        <w:t>.</w:t>
+      </w:r>
     </w:p>
     <w:p>
       <w:pPr>
@@ -2344,6 +3097,118 @@
     </w:lvl>
   </w:abstractNum>
   <w:abstractNum w:abstractNumId="2" w15:restartNumberingAfterBreak="0">
+    <w:nsid w:val="08D459EF"/>
+    <w:multiLevelType w:val="hybridMultilevel"/>
+    <w:tmpl w:val="42425852"/>
+    <w:lvl w:ilvl="0" w:tplc="8A021314">
+      <w:numFmt w:val="bullet"/>
+      <w:lvlText w:val="-"/>
+      <w:lvlJc w:val="left"/>
+      <w:pPr>
+        <w:ind w:left="720" w:hanging="360"/>
+      </w:pPr>
+      <w:rPr>
+        <w:rFonts w:ascii="Calibri" w:eastAsia="SimSun" w:hAnsi="Calibri" w:cs="Calibri" w:hint="default"/>
+      </w:rPr>
+    </w:lvl>
+    <w:lvl w:ilvl="1" w:tplc="04090003">
+      <w:start w:val="1"/>
+      <w:numFmt w:val="bullet"/>
+      <w:lvlText w:val="o"/>
+      <w:lvlJc w:val="left"/>
+      <w:pPr>
+        <w:ind w:left="1440" w:hanging="360"/>
+      </w:pPr>
+      <w:rPr>
+        <w:rFonts w:ascii="Courier New" w:hAnsi="Courier New" w:cs="Courier New" w:hint="default"/>
+      </w:rPr>
+    </w:lvl>
+    <w:lvl w:ilvl="2" w:tplc="04090005" w:tentative="1">
+      <w:start w:val="1"/>
+      <w:numFmt w:val="bullet"/>
+      <w:lvlText w:val=""/>
+      <w:lvlJc w:val="left"/>
+      <w:pPr>
+        <w:ind w:left="2160" w:hanging="360"/>
+      </w:pPr>
+      <w:rPr>
+        <w:rFonts w:ascii="Wingdings" w:hAnsi="Wingdings" w:hint="default"/>
+      </w:rPr>
+    </w:lvl>
+    <w:lvl w:ilvl="3" w:tplc="04090001" w:tentative="1">
+      <w:start w:val="1"/>
+      <w:numFmt w:val="bullet"/>
+      <w:lvlText w:val=""/>
+      <w:lvlJc w:val="left"/>
+      <w:pPr>
+        <w:ind w:left="2880" w:hanging="360"/>
+      </w:pPr>
+      <w:rPr>
+        <w:rFonts w:ascii="Symbol" w:hAnsi="Symbol" w:hint="default"/>
+      </w:rPr>
+    </w:lvl>
+    <w:lvl w:ilvl="4" w:tplc="04090003" w:tentative="1">
+      <w:start w:val="1"/>
+      <w:numFmt w:val="bullet"/>
+      <w:lvlText w:val="o"/>
+      <w:lvlJc w:val="left"/>
+      <w:pPr>
+        <w:ind w:left="3600" w:hanging="360"/>
+      </w:pPr>
+      <w:rPr>
+        <w:rFonts w:ascii="Courier New" w:hAnsi="Courier New" w:cs="Courier New" w:hint="default"/>
+      </w:rPr>
+    </w:lvl>
+    <w:lvl w:ilvl="5" w:tplc="04090005" w:tentative="1">
+      <w:start w:val="1"/>
+      <w:numFmt w:val="bullet"/>
+      <w:lvlText w:val=""/>
+      <w:lvlJc w:val="left"/>
+      <w:pPr>
+        <w:ind w:left="4320" w:hanging="360"/>
+      </w:pPr>
+      <w:rPr>
+        <w:rFonts w:ascii="Wingdings" w:hAnsi="Wingdings" w:hint="default"/>
+      </w:rPr>
+    </w:lvl>
+    <w:lvl w:ilvl="6" w:tplc="04090001" w:tentative="1">
+      <w:start w:val="1"/>
+      <w:numFmt w:val="bullet"/>
+      <w:lvlText w:val=""/>
+      <w:lvlJc w:val="left"/>
+      <w:pPr>
+        <w:ind w:left="5040" w:hanging="360"/>
+      </w:pPr>
+      <w:rPr>
+        <w:rFonts w:ascii="Symbol" w:hAnsi="Symbol" w:hint="default"/>
+      </w:rPr>
+    </w:lvl>
+    <w:lvl w:ilvl="7" w:tplc="04090003" w:tentative="1">
+      <w:start w:val="1"/>
+      <w:numFmt w:val="bullet"/>
+      <w:lvlText w:val="o"/>
+      <w:lvlJc w:val="left"/>
+      <w:pPr>
+        <w:ind w:left="5760" w:hanging="360"/>
+      </w:pPr>
+      <w:rPr>
+        <w:rFonts w:ascii="Courier New" w:hAnsi="Courier New" w:cs="Courier New" w:hint="default"/>
+      </w:rPr>
+    </w:lvl>
+    <w:lvl w:ilvl="8" w:tplc="04090005" w:tentative="1">
+      <w:start w:val="1"/>
+      <w:numFmt w:val="bullet"/>
+      <w:lvlText w:val=""/>
+      <w:lvlJc w:val="left"/>
+      <w:pPr>
+        <w:ind w:left="6480" w:hanging="360"/>
+      </w:pPr>
+      <w:rPr>
+        <w:rFonts w:ascii="Wingdings" w:hAnsi="Wingdings" w:hint="default"/>
+      </w:rPr>
+    </w:lvl>
+  </w:abstractNum>
+  <w:abstractNum w:abstractNumId="3" w15:restartNumberingAfterBreak="0">
     <w:nsid w:val="0A010BC3"/>
     <w:multiLevelType w:val="hybridMultilevel"/>
     <w:tmpl w:val="EDDA5546"/>
@@ -2456,7 +3321,7 @@
       </w:rPr>
     </w:lvl>
   </w:abstractNum>
-  <w:abstractNum w:abstractNumId="3" w15:restartNumberingAfterBreak="0">
+  <w:abstractNum w:abstractNumId="4" w15:restartNumberingAfterBreak="0">
     <w:nsid w:val="107F0BD7"/>
     <w:multiLevelType w:val="hybridMultilevel"/>
     <w:tmpl w:val="C2B429D0"/>
@@ -2569,7 +3434,7 @@
       </w:rPr>
     </w:lvl>
   </w:abstractNum>
-  <w:abstractNum w:abstractNumId="4" w15:restartNumberingAfterBreak="0">
+  <w:abstractNum w:abstractNumId="5" w15:restartNumberingAfterBreak="0">
     <w:nsid w:val="1BE14FAE"/>
     <w:multiLevelType w:val="hybridMultilevel"/>
     <w:tmpl w:val="4BB27FB2"/>
@@ -2658,7 +3523,7 @@
       </w:pPr>
     </w:lvl>
   </w:abstractNum>
-  <w:abstractNum w:abstractNumId="5" w15:restartNumberingAfterBreak="0">
+  <w:abstractNum w:abstractNumId="6" w15:restartNumberingAfterBreak="0">
     <w:nsid w:val="52431327"/>
     <w:multiLevelType w:val="hybridMultilevel"/>
     <w:tmpl w:val="4BB27FB2"/>
@@ -2747,7 +3612,7 @@
       </w:pPr>
     </w:lvl>
   </w:abstractNum>
-  <w:abstractNum w:abstractNumId="6" w15:restartNumberingAfterBreak="0">
+  <w:abstractNum w:abstractNumId="7" w15:restartNumberingAfterBreak="0">
     <w:nsid w:val="6D354E6D"/>
     <w:multiLevelType w:val="hybridMultilevel"/>
     <w:tmpl w:val="FFA86518"/>
@@ -2861,25 +3726,28 @@
     </w:lvl>
   </w:abstractNum>
   <w:num w:numId="1" w16cid:durableId="1387492014">
-    <w:abstractNumId w:val="3"/>
+    <w:abstractNumId w:val="4"/>
   </w:num>
   <w:num w:numId="2" w16cid:durableId="109010638">
-    <w:abstractNumId w:val="2"/>
+    <w:abstractNumId w:val="3"/>
   </w:num>
   <w:num w:numId="3" w16cid:durableId="1894929161">
     <w:abstractNumId w:val="0"/>
   </w:num>
   <w:num w:numId="4" w16cid:durableId="1332568089">
-    <w:abstractNumId w:val="5"/>
+    <w:abstractNumId w:val="6"/>
   </w:num>
   <w:num w:numId="5" w16cid:durableId="1592353629">
     <w:abstractNumId w:val="1"/>
   </w:num>
   <w:num w:numId="6" w16cid:durableId="1739791809">
-    <w:abstractNumId w:val="6"/>
+    <w:abstractNumId w:val="7"/>
   </w:num>
   <w:num w:numId="7" w16cid:durableId="134563764">
-    <w:abstractNumId w:val="4"/>
+    <w:abstractNumId w:val="5"/>
+  </w:num>
+  <w:num w:numId="8" w16cid:durableId="424347622">
+    <w:abstractNumId w:val="2"/>
   </w:num>
 </w:numbering>
 </file>

</xml_diff>

<commit_message>
More edits on HW3
I appear to be close to finishing but who knows with these assignments
</commit_message>
<xml_diff>
--- a/HW3/HW3 - Colin Houde.docx
+++ b/HW3/HW3 - Colin Houde.docx
@@ -185,7 +185,7 @@
           <v:shape id="_x0000_i1025" type="#_x0000_t75" alt="" style="width:301.15pt;height:196.6pt;mso-width-percent:0;mso-height-percent:0;mso-width-percent:0;mso-height-percent:0" o:ole="">
             <v:imagedata r:id="rId7" o:title=""/>
           </v:shape>
-          <o:OLEObject Type="Embed" ProgID="Visio.Drawing.11" ShapeID="_x0000_i1025" DrawAspect="Content" ObjectID="_1759067653" r:id="rId8"/>
+          <o:OLEObject Type="Embed" ProgID="Visio.Drawing.11" ShapeID="_x0000_i1025" DrawAspect="Content" ObjectID="_1759074568" r:id="rId8"/>
         </w:object>
       </w:r>
     </w:p>
@@ -546,9 +546,11 @@
       <w:r>
         <w:t xml:space="preserve">he overall </w:t>
       </w:r>
+      <w:proofErr w:type="spellStart"/>
       <w:r>
         <w:t>gini</w:t>
       </w:r>
+      <w:proofErr w:type="spellEnd"/>
       <w:r>
         <w:t xml:space="preserve"> before splitting</w:t>
       </w:r>
@@ -662,9 +664,11 @@
       <w:r>
         <w:t xml:space="preserve"> gain in </w:t>
       </w:r>
+      <w:proofErr w:type="spellStart"/>
       <w:r>
         <w:t>gini</w:t>
       </w:r>
+      <w:proofErr w:type="spellEnd"/>
       <w:r>
         <w:t xml:space="preserve"> </w:t>
       </w:r>
@@ -802,7 +806,55 @@
           <w:b/>
           <w:bCs/>
         </w:rPr>
-        <w:t xml:space="preserve">Gain = GOrig(0.48) – (7/10* GTrue(0.49)) – (3/10 * GFalse(0)) = 0.48 – 0.343 – 0 = </w:t>
+        <w:t xml:space="preserve">Gain = </w:t>
+      </w:r>
+      <w:proofErr w:type="spellStart"/>
+      <w:r>
+        <w:rPr>
+          <w:b/>
+          <w:bCs/>
+        </w:rPr>
+        <w:t>GOrig</w:t>
+      </w:r>
+      <w:proofErr w:type="spellEnd"/>
+      <w:r>
+        <w:rPr>
+          <w:b/>
+          <w:bCs/>
+        </w:rPr>
+        <w:t xml:space="preserve">(0.48) – (7/10* </w:t>
+      </w:r>
+      <w:proofErr w:type="spellStart"/>
+      <w:r>
+        <w:rPr>
+          <w:b/>
+          <w:bCs/>
+        </w:rPr>
+        <w:t>GTrue</w:t>
+      </w:r>
+      <w:proofErr w:type="spellEnd"/>
+      <w:r>
+        <w:rPr>
+          <w:b/>
+          <w:bCs/>
+        </w:rPr>
+        <w:t xml:space="preserve">(0.49)) – (3/10 * </w:t>
+      </w:r>
+      <w:proofErr w:type="spellStart"/>
+      <w:r>
+        <w:rPr>
+          <w:b/>
+          <w:bCs/>
+        </w:rPr>
+        <w:t>GFalse</w:t>
+      </w:r>
+      <w:proofErr w:type="spellEnd"/>
+      <w:r>
+        <w:rPr>
+          <w:b/>
+          <w:bCs/>
+        </w:rPr>
+        <w:t xml:space="preserve">(0)) = 0.48 – 0.343 – 0 = </w:t>
       </w:r>
       <w:r>
         <w:rPr>
@@ -1018,7 +1070,55 @@
           <w:b/>
           <w:bCs/>
         </w:rPr>
-        <w:t>Gain = GOrig – (4/10 * GTrue(0.375)) – (6/10 * GFalse(0.2778)) = 0.48 – 0.15 – 0.16668 = 0.16332</w:t>
+        <w:t xml:space="preserve">Gain = </w:t>
+      </w:r>
+      <w:proofErr w:type="spellStart"/>
+      <w:r>
+        <w:rPr>
+          <w:b/>
+          <w:bCs/>
+        </w:rPr>
+        <w:t>GOrig</w:t>
+      </w:r>
+      <w:proofErr w:type="spellEnd"/>
+      <w:r>
+        <w:rPr>
+          <w:b/>
+          <w:bCs/>
+        </w:rPr>
+        <w:t xml:space="preserve"> – (4/10 * </w:t>
+      </w:r>
+      <w:proofErr w:type="spellStart"/>
+      <w:r>
+        <w:rPr>
+          <w:b/>
+          <w:bCs/>
+        </w:rPr>
+        <w:t>GTrue</w:t>
+      </w:r>
+      <w:proofErr w:type="spellEnd"/>
+      <w:r>
+        <w:rPr>
+          <w:b/>
+          <w:bCs/>
+        </w:rPr>
+        <w:t xml:space="preserve">(0.375)) – (6/10 * </w:t>
+      </w:r>
+      <w:proofErr w:type="spellStart"/>
+      <w:r>
+        <w:rPr>
+          <w:b/>
+          <w:bCs/>
+        </w:rPr>
+        <w:t>GFalse</w:t>
+      </w:r>
+      <w:proofErr w:type="spellEnd"/>
+      <w:r>
+        <w:rPr>
+          <w:b/>
+          <w:bCs/>
+        </w:rPr>
+        <w:t>(0.2778)) = 0.48 – 0.15 – 0.16668 = 0.16332</w:t>
       </w:r>
     </w:p>
     <w:p>
@@ -2001,17 +2101,23 @@
       <w:pPr>
         <w:pStyle w:val="ListParagraph"/>
         <w:rPr>
-          <w:lang w:eastAsia="zh-CN"/>
-        </w:rPr>
-      </w:pPr>
-      <w:r>
-        <w:rPr>
+          <w:b/>
+          <w:bCs/>
+          <w:lang w:eastAsia="zh-CN"/>
+        </w:rPr>
+      </w:pPr>
+      <w:r>
+        <w:rPr>
+          <w:b/>
+          <w:bCs/>
           <w:lang w:eastAsia="zh-CN"/>
         </w:rPr>
         <w:t xml:space="preserve">When looking at the data for preprocessing, I took a look at the </w:t>
       </w:r>
       <w:r>
         <w:rPr>
+          <w:b/>
+          <w:bCs/>
           <w:lang w:eastAsia="zh-CN"/>
         </w:rPr>
         <w:t>following:</w:t>
@@ -2021,6 +2127,8 @@
       <w:pPr>
         <w:pStyle w:val="ListParagraph"/>
         <w:rPr>
+          <w:b/>
+          <w:bCs/>
           <w:lang w:eastAsia="zh-CN"/>
         </w:rPr>
       </w:pPr>
@@ -2030,11 +2138,15 @@
         <w:pStyle w:val="ListParagraph"/>
         <w:ind w:firstLine="360"/>
         <w:rPr>
-          <w:lang w:eastAsia="zh-CN"/>
-        </w:rPr>
-      </w:pPr>
-      <w:r>
-        <w:rPr>
+          <w:b/>
+          <w:bCs/>
+          <w:lang w:eastAsia="zh-CN"/>
+        </w:rPr>
+      </w:pPr>
+      <w:r>
+        <w:rPr>
+          <w:b/>
+          <w:bCs/>
           <w:lang w:eastAsia="zh-CN"/>
         </w:rPr>
         <w:t>Null Values</w:t>
@@ -2048,20 +2160,50 @@
           <w:numId w:val="8"/>
         </w:numPr>
         <w:rPr>
-          <w:lang w:eastAsia="zh-CN"/>
-        </w:rPr>
-      </w:pPr>
-      <w:r>
-        <w:rPr>
+          <w:b/>
+          <w:bCs/>
+          <w:lang w:eastAsia="zh-CN"/>
+        </w:rPr>
+      </w:pPr>
+      <w:r>
+        <w:rPr>
+          <w:b/>
+          <w:bCs/>
           <w:lang w:eastAsia="zh-CN"/>
         </w:rPr>
         <w:t>I found there were 177 Null Values in the Age category and 687 Null values in the Cabin category.</w:t>
       </w:r>
       <w:r>
         <w:rPr>
-          <w:lang w:eastAsia="zh-CN"/>
-        </w:rPr>
-        <w:t xml:space="preserve"> For these I decided to leave as is since there was too many to drop, and the other data points can’t really allow me to accurately predict them.</w:t>
+          <w:b/>
+          <w:bCs/>
+          <w:lang w:eastAsia="zh-CN"/>
+        </w:rPr>
+        <w:t xml:space="preserve"> </w:t>
+      </w:r>
+      <w:r>
+        <w:rPr>
+          <w:b/>
+          <w:bCs/>
+          <w:lang w:eastAsia="zh-CN"/>
+        </w:rPr>
+        <w:t xml:space="preserve">I left the Age category alone but changed the Cabin category to a numeric representation with 0 representing Null and 7-1 representing cabins A-G. I set cabin A as a higher value than cabin G due to the nature of cabin A generally having a higher priority </w:t>
+      </w:r>
+      <w:r>
+        <w:rPr>
+          <w:b/>
+          <w:bCs/>
+          <w:lang w:eastAsia="zh-CN"/>
+        </w:rPr>
+        <w:t>than lower cabins</w:t>
+      </w:r>
+      <w:r>
+        <w:rPr>
+          <w:b/>
+          <w:bCs/>
+          <w:lang w:eastAsia="zh-CN"/>
+        </w:rPr>
+        <w:t>.</w:t>
       </w:r>
     </w:p>
     <w:p>
@@ -2072,23 +2214,31 @@
           <w:numId w:val="8"/>
         </w:numPr>
         <w:rPr>
-          <w:lang w:eastAsia="zh-CN"/>
-        </w:rPr>
-      </w:pPr>
-      <w:r>
-        <w:rPr>
+          <w:b/>
+          <w:bCs/>
+          <w:lang w:eastAsia="zh-CN"/>
+        </w:rPr>
+      </w:pPr>
+      <w:r>
+        <w:rPr>
+          <w:b/>
+          <w:bCs/>
           <w:lang w:eastAsia="zh-CN"/>
         </w:rPr>
         <w:t>I also found there were 2 Null Values in the Embarked categories, since there was such a miniscule amount in the embarked category, I decided to just drop those two rows from the training set</w:t>
       </w:r>
       <w:r>
         <w:rPr>
+          <w:b/>
+          <w:bCs/>
           <w:lang w:eastAsia="zh-CN"/>
         </w:rPr>
         <w:t xml:space="preserve"> all together</w:t>
       </w:r>
       <w:r>
         <w:rPr>
+          <w:b/>
+          <w:bCs/>
           <w:lang w:eastAsia="zh-CN"/>
         </w:rPr>
         <w:t>.</w:t>
@@ -2097,6 +2247,8 @@
     <w:p>
       <w:pPr>
         <w:rPr>
+          <w:b/>
+          <w:bCs/>
           <w:lang w:eastAsia="zh-CN"/>
         </w:rPr>
       </w:pPr>
@@ -2105,11 +2257,15 @@
       <w:pPr>
         <w:ind w:left="1080"/>
         <w:rPr>
-          <w:lang w:eastAsia="zh-CN"/>
-        </w:rPr>
-      </w:pPr>
-      <w:r>
-        <w:rPr>
+          <w:b/>
+          <w:bCs/>
+          <w:lang w:eastAsia="zh-CN"/>
+        </w:rPr>
+      </w:pPr>
+      <w:r>
+        <w:rPr>
+          <w:b/>
+          <w:bCs/>
           <w:lang w:eastAsia="zh-CN"/>
         </w:rPr>
         <w:t>Categorical Data:</w:t>
@@ -2123,35 +2279,47 @@
           <w:numId w:val="8"/>
         </w:numPr>
         <w:rPr>
-          <w:lang w:eastAsia="zh-CN"/>
-        </w:rPr>
-      </w:pPr>
-      <w:r>
-        <w:rPr>
+          <w:b/>
+          <w:bCs/>
+          <w:lang w:eastAsia="zh-CN"/>
+        </w:rPr>
+      </w:pPr>
+      <w:r>
+        <w:rPr>
+          <w:b/>
+          <w:bCs/>
           <w:lang w:eastAsia="zh-CN"/>
         </w:rPr>
         <w:t xml:space="preserve">I changed ‘Sex’ from ‘Male’ and ‘Female’ to </w:t>
       </w:r>
       <w:r>
         <w:rPr>
+          <w:b/>
+          <w:bCs/>
           <w:lang w:eastAsia="zh-CN"/>
         </w:rPr>
         <w:t>1</w:t>
       </w:r>
       <w:r>
         <w:rPr>
+          <w:b/>
+          <w:bCs/>
           <w:lang w:eastAsia="zh-CN"/>
         </w:rPr>
         <w:t xml:space="preserve"> and </w:t>
       </w:r>
       <w:r>
         <w:rPr>
+          <w:b/>
+          <w:bCs/>
           <w:lang w:eastAsia="zh-CN"/>
         </w:rPr>
         <w:t>2</w:t>
       </w:r>
       <w:r>
         <w:rPr>
+          <w:b/>
+          <w:bCs/>
           <w:lang w:eastAsia="zh-CN"/>
         </w:rPr>
         <w:t xml:space="preserve"> respectively</w:t>
@@ -2165,15 +2333,145 @@
           <w:numId w:val="8"/>
         </w:numPr>
         <w:rPr>
-          <w:lang w:eastAsia="zh-CN"/>
-        </w:rPr>
-      </w:pPr>
-      <w:r>
-        <w:rPr>
+          <w:b/>
+          <w:bCs/>
+          <w:lang w:eastAsia="zh-CN"/>
+        </w:rPr>
+      </w:pPr>
+      <w:r>
+        <w:rPr>
+          <w:b/>
+          <w:bCs/>
           <w:lang w:eastAsia="zh-CN"/>
         </w:rPr>
         <w:t>I changed the ‘Cabin’ category to numeric, A=1, B=2 and so on through G</w:t>
       </w:r>
+    </w:p>
+    <w:p>
+      <w:pPr>
+        <w:rPr>
+          <w:b/>
+          <w:bCs/>
+          <w:lang w:eastAsia="zh-CN"/>
+        </w:rPr>
+      </w:pPr>
+    </w:p>
+    <w:p>
+      <w:pPr>
+        <w:ind w:left="1080"/>
+        <w:rPr>
+          <w:b/>
+          <w:bCs/>
+          <w:lang w:eastAsia="zh-CN"/>
+        </w:rPr>
+      </w:pPr>
+      <w:r>
+        <w:rPr>
+          <w:b/>
+          <w:bCs/>
+          <w:lang w:eastAsia="zh-CN"/>
+        </w:rPr>
+        <w:t>Names</w:t>
+      </w:r>
+    </w:p>
+    <w:p>
+      <w:pPr>
+        <w:pStyle w:val="ListParagraph"/>
+        <w:numPr>
+          <w:ilvl w:val="1"/>
+          <w:numId w:val="8"/>
+        </w:numPr>
+        <w:rPr>
+          <w:b/>
+          <w:bCs/>
+          <w:lang w:eastAsia="zh-CN"/>
+        </w:rPr>
+      </w:pPr>
+      <w:r>
+        <w:rPr>
+          <w:b/>
+          <w:bCs/>
+          <w:lang w:eastAsia="zh-CN"/>
+        </w:rPr>
+        <w:t>I have decided to drop the names column entirely. There was a correlation between names with ‘Dr.’ as they had a higher chance of survival. But there were only 7 ‘Dr.’ total in the whole training set so I just went and removed them.</w:t>
+      </w:r>
+    </w:p>
+    <w:p>
+      <w:pPr>
+        <w:rPr>
+          <w:lang w:eastAsia="zh-CN"/>
+        </w:rPr>
+      </w:pPr>
+    </w:p>
+    <w:p>
+      <w:pPr>
+        <w:rPr>
+          <w:lang w:eastAsia="zh-CN"/>
+        </w:rPr>
+      </w:pPr>
+    </w:p>
+    <w:p>
+      <w:pPr>
+        <w:rPr>
+          <w:lang w:eastAsia="zh-CN"/>
+        </w:rPr>
+      </w:pPr>
+    </w:p>
+    <w:p>
+      <w:pPr>
+        <w:rPr>
+          <w:lang w:eastAsia="zh-CN"/>
+        </w:rPr>
+      </w:pPr>
+    </w:p>
+    <w:p>
+      <w:pPr>
+        <w:rPr>
+          <w:lang w:eastAsia="zh-CN"/>
+        </w:rPr>
+      </w:pPr>
+    </w:p>
+    <w:p>
+      <w:pPr>
+        <w:rPr>
+          <w:lang w:eastAsia="zh-CN"/>
+        </w:rPr>
+      </w:pPr>
+    </w:p>
+    <w:p>
+      <w:pPr>
+        <w:rPr>
+          <w:lang w:eastAsia="zh-CN"/>
+        </w:rPr>
+      </w:pPr>
+    </w:p>
+    <w:p>
+      <w:pPr>
+        <w:rPr>
+          <w:lang w:eastAsia="zh-CN"/>
+        </w:rPr>
+      </w:pPr>
+    </w:p>
+    <w:p>
+      <w:pPr>
+        <w:rPr>
+          <w:lang w:eastAsia="zh-CN"/>
+        </w:rPr>
+      </w:pPr>
+    </w:p>
+    <w:p>
+      <w:pPr>
+        <w:rPr>
+          <w:lang w:eastAsia="zh-CN"/>
+        </w:rPr>
+      </w:pPr>
+    </w:p>
+    <w:p>
+      <w:pPr>
+        <w:rPr>
+          <w:lang w:eastAsia="zh-CN"/>
+        </w:rPr>
+      </w:pPr>
     </w:p>
     <w:p>
       <w:pPr>
@@ -2204,6 +2502,7 @@
         <w:rPr>
           <w:lang w:eastAsia="zh-CN"/>
         </w:rPr>
+        <w:lastRenderedPageBreak/>
         <w:t xml:space="preserve">Select a set of important features. </w:t>
       </w:r>
       <w:r>
@@ -2246,14 +2545,245 @@
       <w:pPr>
         <w:ind w:left="720"/>
         <w:rPr>
-          <w:lang w:eastAsia="zh-CN"/>
-        </w:rPr>
-      </w:pPr>
-      <w:r>
-        <w:rPr>
-          <w:lang w:eastAsia="zh-CN"/>
-        </w:rPr>
-        <w:t xml:space="preserve">For the important features I </w:t>
+          <w:b/>
+          <w:bCs/>
+          <w:lang w:eastAsia="zh-CN"/>
+        </w:rPr>
+      </w:pPr>
+      <w:r>
+        <w:rPr>
+          <w:b/>
+          <w:bCs/>
+          <w:lang w:eastAsia="zh-CN"/>
+        </w:rPr>
+        <w:t>For the important features I</w:t>
+      </w:r>
+      <w:r>
+        <w:rPr>
+          <w:b/>
+          <w:bCs/>
+          <w:lang w:eastAsia="zh-CN"/>
+        </w:rPr>
+        <w:t xml:space="preserve"> used the </w:t>
+      </w:r>
+      <w:proofErr w:type="spellStart"/>
+      <w:r>
+        <w:rPr>
+          <w:b/>
+          <w:bCs/>
+          <w:lang w:eastAsia="zh-CN"/>
+        </w:rPr>
+        <w:t>selectKBest</w:t>
+      </w:r>
+      <w:proofErr w:type="spellEnd"/>
+      <w:r>
+        <w:rPr>
+          <w:b/>
+          <w:bCs/>
+          <w:lang w:eastAsia="zh-CN"/>
+        </w:rPr>
+        <w:t xml:space="preserve"> function from the </w:t>
+      </w:r>
+      <w:proofErr w:type="spellStart"/>
+      <w:r>
+        <w:rPr>
+          <w:b/>
+          <w:bCs/>
+          <w:lang w:eastAsia="zh-CN"/>
+        </w:rPr>
+        <w:t>sklearn</w:t>
+      </w:r>
+      <w:proofErr w:type="spellEnd"/>
+      <w:r>
+        <w:rPr>
+          <w:b/>
+          <w:bCs/>
+          <w:lang w:eastAsia="zh-CN"/>
+        </w:rPr>
+        <w:t xml:space="preserve"> library to return the top features. </w:t>
+      </w:r>
+      <w:r>
+        <w:rPr>
+          <w:b/>
+          <w:bCs/>
+          <w:lang w:eastAsia="zh-CN"/>
+        </w:rPr>
+        <w:t xml:space="preserve"> </w:t>
+      </w:r>
+    </w:p>
+    <w:p>
+      <w:pPr>
+        <w:ind w:left="720"/>
+        <w:rPr>
+          <w:b/>
+          <w:bCs/>
+          <w:lang w:eastAsia="zh-CN"/>
+        </w:rPr>
+      </w:pPr>
+    </w:p>
+    <w:p>
+      <w:pPr>
+        <w:ind w:left="720"/>
+        <w:rPr>
+          <w:b/>
+          <w:bCs/>
+          <w:lang w:eastAsia="zh-CN"/>
+        </w:rPr>
+      </w:pPr>
+      <w:r>
+        <w:rPr>
+          <w:b/>
+          <w:bCs/>
+          <w:lang w:eastAsia="zh-CN"/>
+        </w:rPr>
+        <w:t xml:space="preserve">The top 5 features according to the chi2 score are: </w:t>
+      </w:r>
+    </w:p>
+    <w:p>
+      <w:pPr>
+        <w:pStyle w:val="ListParagraph"/>
+        <w:numPr>
+          <w:ilvl w:val="0"/>
+          <w:numId w:val="9"/>
+        </w:numPr>
+        <w:rPr>
+          <w:b/>
+          <w:bCs/>
+          <w:lang w:eastAsia="zh-CN"/>
+        </w:rPr>
+      </w:pPr>
+      <w:r>
+        <w:rPr>
+          <w:b/>
+          <w:bCs/>
+          <w:lang w:eastAsia="zh-CN"/>
+        </w:rPr>
+        <w:t>Fare</w:t>
+      </w:r>
+    </w:p>
+    <w:p>
+      <w:pPr>
+        <w:pStyle w:val="ListParagraph"/>
+        <w:numPr>
+          <w:ilvl w:val="0"/>
+          <w:numId w:val="9"/>
+        </w:numPr>
+        <w:rPr>
+          <w:b/>
+          <w:bCs/>
+          <w:lang w:eastAsia="zh-CN"/>
+        </w:rPr>
+      </w:pPr>
+      <w:r>
+        <w:rPr>
+          <w:b/>
+          <w:bCs/>
+          <w:lang w:eastAsia="zh-CN"/>
+        </w:rPr>
+        <w:t>Cabin</w:t>
+      </w:r>
+    </w:p>
+    <w:p>
+      <w:pPr>
+        <w:pStyle w:val="ListParagraph"/>
+        <w:numPr>
+          <w:ilvl w:val="0"/>
+          <w:numId w:val="9"/>
+        </w:numPr>
+        <w:rPr>
+          <w:b/>
+          <w:bCs/>
+          <w:lang w:eastAsia="zh-CN"/>
+        </w:rPr>
+      </w:pPr>
+      <w:r>
+        <w:rPr>
+          <w:b/>
+          <w:bCs/>
+          <w:lang w:eastAsia="zh-CN"/>
+        </w:rPr>
+        <w:t>Sex</w:t>
+      </w:r>
+    </w:p>
+    <w:p>
+      <w:pPr>
+        <w:pStyle w:val="ListParagraph"/>
+        <w:numPr>
+          <w:ilvl w:val="0"/>
+          <w:numId w:val="9"/>
+        </w:numPr>
+        <w:rPr>
+          <w:b/>
+          <w:bCs/>
+          <w:lang w:eastAsia="zh-CN"/>
+        </w:rPr>
+      </w:pPr>
+      <w:r>
+        <w:rPr>
+          <w:b/>
+          <w:bCs/>
+          <w:lang w:eastAsia="zh-CN"/>
+        </w:rPr>
+        <w:t>Age</w:t>
+      </w:r>
+    </w:p>
+    <w:p>
+      <w:pPr>
+        <w:pStyle w:val="ListParagraph"/>
+        <w:numPr>
+          <w:ilvl w:val="0"/>
+          <w:numId w:val="9"/>
+        </w:numPr>
+        <w:rPr>
+          <w:b/>
+          <w:bCs/>
+          <w:lang w:eastAsia="zh-CN"/>
+        </w:rPr>
+      </w:pPr>
+      <w:proofErr w:type="spellStart"/>
+      <w:r>
+        <w:rPr>
+          <w:b/>
+          <w:bCs/>
+          <w:lang w:eastAsia="zh-CN"/>
+        </w:rPr>
+        <w:t>PClass</w:t>
+      </w:r>
+      <w:proofErr w:type="spellEnd"/>
+    </w:p>
+    <w:p>
+      <w:pPr>
+        <w:rPr>
+          <w:b/>
+          <w:bCs/>
+          <w:lang w:eastAsia="zh-CN"/>
+        </w:rPr>
+      </w:pPr>
+    </w:p>
+    <w:p>
+      <w:pPr>
+        <w:ind w:left="720"/>
+        <w:rPr>
+          <w:b/>
+          <w:bCs/>
+          <w:lang w:eastAsia="zh-CN"/>
+        </w:rPr>
+      </w:pPr>
+      <w:r>
+        <w:rPr>
+          <w:b/>
+          <w:bCs/>
+          <w:lang w:eastAsia="zh-CN"/>
+        </w:rPr>
+        <w:t>So, I will be using just these 5 features in the training</w:t>
+      </w:r>
+      <w:r>
+        <w:rPr>
+          <w:b/>
+          <w:bCs/>
+          <w:lang w:eastAsia="zh-CN"/>
+        </w:rPr>
+        <w:t>.</w:t>
       </w:r>
     </w:p>
     <w:p>
@@ -2312,7 +2842,15 @@
           <w:color w:val="FF0000"/>
           <w:lang w:eastAsia="zh-CN"/>
         </w:rPr>
-        <w:t xml:space="preserve"> decision tree</w:t>
+        <w:t xml:space="preserve"> decision </w:t>
+      </w:r>
+      <w:proofErr w:type="gramStart"/>
+      <w:r>
+        <w:rPr>
+          <w:color w:val="FF0000"/>
+          <w:lang w:eastAsia="zh-CN"/>
+        </w:rPr>
+        <w:t>tree</w:t>
       </w:r>
       <w:r>
         <w:rPr>
@@ -2320,6 +2858,196 @@
         </w:rPr>
         <w:t>;</w:t>
       </w:r>
+      <w:proofErr w:type="gramEnd"/>
+    </w:p>
+    <w:p>
+      <w:pPr>
+        <w:rPr>
+          <w:lang w:eastAsia="zh-CN"/>
+        </w:rPr>
+      </w:pPr>
+    </w:p>
+    <w:p>
+      <w:pPr>
+        <w:rPr>
+          <w:lang w:eastAsia="zh-CN"/>
+        </w:rPr>
+      </w:pPr>
+    </w:p>
+    <w:p>
+      <w:pPr>
+        <w:rPr>
+          <w:lang w:eastAsia="zh-CN"/>
+        </w:rPr>
+      </w:pPr>
+    </w:p>
+    <w:p>
+      <w:pPr>
+        <w:rPr>
+          <w:lang w:eastAsia="zh-CN"/>
+        </w:rPr>
+      </w:pPr>
+    </w:p>
+    <w:p>
+      <w:pPr>
+        <w:rPr>
+          <w:lang w:eastAsia="zh-CN"/>
+        </w:rPr>
+      </w:pPr>
+    </w:p>
+    <w:p>
+      <w:pPr>
+        <w:rPr>
+          <w:lang w:eastAsia="zh-CN"/>
+        </w:rPr>
+      </w:pPr>
+    </w:p>
+    <w:p>
+      <w:pPr>
+        <w:rPr>
+          <w:lang w:eastAsia="zh-CN"/>
+        </w:rPr>
+      </w:pPr>
+    </w:p>
+    <w:p>
+      <w:pPr>
+        <w:rPr>
+          <w:lang w:eastAsia="zh-CN"/>
+        </w:rPr>
+      </w:pPr>
+    </w:p>
+    <w:p>
+      <w:pPr>
+        <w:rPr>
+          <w:lang w:eastAsia="zh-CN"/>
+        </w:rPr>
+      </w:pPr>
+    </w:p>
+    <w:p>
+      <w:pPr>
+        <w:rPr>
+          <w:lang w:eastAsia="zh-CN"/>
+        </w:rPr>
+      </w:pPr>
+    </w:p>
+    <w:p>
+      <w:pPr>
+        <w:rPr>
+          <w:lang w:eastAsia="zh-CN"/>
+        </w:rPr>
+      </w:pPr>
+    </w:p>
+    <w:p>
+      <w:pPr>
+        <w:rPr>
+          <w:lang w:eastAsia="zh-CN"/>
+        </w:rPr>
+      </w:pPr>
+    </w:p>
+    <w:p>
+      <w:pPr>
+        <w:rPr>
+          <w:lang w:eastAsia="zh-CN"/>
+        </w:rPr>
+      </w:pPr>
+    </w:p>
+    <w:p>
+      <w:pPr>
+        <w:rPr>
+          <w:lang w:eastAsia="zh-CN"/>
+        </w:rPr>
+      </w:pPr>
+    </w:p>
+    <w:p>
+      <w:pPr>
+        <w:rPr>
+          <w:lang w:eastAsia="zh-CN"/>
+        </w:rPr>
+      </w:pPr>
+    </w:p>
+    <w:p>
+      <w:pPr>
+        <w:rPr>
+          <w:lang w:eastAsia="zh-CN"/>
+        </w:rPr>
+      </w:pPr>
+    </w:p>
+    <w:p>
+      <w:pPr>
+        <w:rPr>
+          <w:lang w:eastAsia="zh-CN"/>
+        </w:rPr>
+      </w:pPr>
+    </w:p>
+    <w:p>
+      <w:pPr>
+        <w:rPr>
+          <w:lang w:eastAsia="zh-CN"/>
+        </w:rPr>
+      </w:pPr>
+    </w:p>
+    <w:p>
+      <w:pPr>
+        <w:rPr>
+          <w:lang w:eastAsia="zh-CN"/>
+        </w:rPr>
+      </w:pPr>
+    </w:p>
+    <w:p>
+      <w:pPr>
+        <w:rPr>
+          <w:lang w:eastAsia="zh-CN"/>
+        </w:rPr>
+      </w:pPr>
+    </w:p>
+    <w:p>
+      <w:pPr>
+        <w:rPr>
+          <w:lang w:eastAsia="zh-CN"/>
+        </w:rPr>
+      </w:pPr>
+    </w:p>
+    <w:p>
+      <w:pPr>
+        <w:rPr>
+          <w:lang w:eastAsia="zh-CN"/>
+        </w:rPr>
+      </w:pPr>
+    </w:p>
+    <w:p>
+      <w:pPr>
+        <w:rPr>
+          <w:lang w:eastAsia="zh-CN"/>
+        </w:rPr>
+      </w:pPr>
+    </w:p>
+    <w:p>
+      <w:pPr>
+        <w:rPr>
+          <w:lang w:eastAsia="zh-CN"/>
+        </w:rPr>
+      </w:pPr>
+    </w:p>
+    <w:p>
+      <w:pPr>
+        <w:rPr>
+          <w:lang w:eastAsia="zh-CN"/>
+        </w:rPr>
+      </w:pPr>
+    </w:p>
+    <w:p>
+      <w:pPr>
+        <w:rPr>
+          <w:lang w:eastAsia="zh-CN"/>
+        </w:rPr>
+      </w:pPr>
+    </w:p>
+    <w:p>
+      <w:pPr>
+        <w:rPr>
+          <w:lang w:eastAsia="zh-CN"/>
+        </w:rPr>
+      </w:pPr>
     </w:p>
     <w:p>
       <w:pPr>
@@ -2336,6 +3064,7 @@
         <w:rPr>
           <w:lang w:eastAsia="zh-CN"/>
         </w:rPr>
+        <w:lastRenderedPageBreak/>
         <w:t xml:space="preserve">Apply the five-fold cross validation of your fine-tuned </w:t>
       </w:r>
       <w:r>
@@ -2376,7 +3105,21 @@
         <w:rPr>
           <w:lang w:eastAsia="zh-CN"/>
         </w:rPr>
-        <w:t xml:space="preserve">classification accuracy; </w:t>
+        <w:t xml:space="preserve">classification </w:t>
+      </w:r>
+      <w:proofErr w:type="gramStart"/>
+      <w:r>
+        <w:rPr>
+          <w:lang w:eastAsia="zh-CN"/>
+        </w:rPr>
+        <w:t>accuracy;</w:t>
+      </w:r>
+      <w:proofErr w:type="gramEnd"/>
+      <w:r>
+        <w:rPr>
+          <w:lang w:eastAsia="zh-CN"/>
+        </w:rPr>
+        <w:t xml:space="preserve"> </w:t>
       </w:r>
     </w:p>
     <w:p>
@@ -2434,7 +3177,21 @@
         <w:rPr>
           <w:lang w:eastAsia="zh-CN"/>
         </w:rPr>
-        <w:t xml:space="preserve">classification accuracy; </w:t>
+        <w:t xml:space="preserve">classification </w:t>
+      </w:r>
+      <w:proofErr w:type="gramStart"/>
+      <w:r>
+        <w:rPr>
+          <w:lang w:eastAsia="zh-CN"/>
+        </w:rPr>
+        <w:t>accuracy;</w:t>
+      </w:r>
+      <w:proofErr w:type="gramEnd"/>
+      <w:r>
+        <w:rPr>
+          <w:lang w:eastAsia="zh-CN"/>
+        </w:rPr>
+        <w:t xml:space="preserve"> </w:t>
       </w:r>
     </w:p>
     <w:p>
@@ -2499,7 +3256,6 @@
           <w:sz w:val="28"/>
           <w:szCs w:val="28"/>
         </w:rPr>
-        <w:lastRenderedPageBreak/>
         <w:t xml:space="preserve">Question-5 </w:t>
       </w:r>
       <w:r>
@@ -2642,8 +3398,9 @@
           <w:sz w:val="28"/>
           <w:szCs w:val="28"/>
         </w:rPr>
-        <w:t xml:space="preserve">an Adaboost </w:t>
-      </w:r>
+        <w:t xml:space="preserve">an </w:t>
+      </w:r>
+      <w:proofErr w:type="spellStart"/>
       <w:r>
         <w:rPr>
           <w:b/>
@@ -2652,8 +3409,9 @@
           <w:sz w:val="28"/>
           <w:szCs w:val="28"/>
         </w:rPr>
-        <w:t xml:space="preserve">classifier </w:t>
-      </w:r>
+        <w:t>Adaboost</w:t>
+      </w:r>
+      <w:proofErr w:type="spellEnd"/>
       <w:r>
         <w:rPr>
           <w:b/>
@@ -2662,7 +3420,7 @@
           <w:sz w:val="28"/>
           <w:szCs w:val="28"/>
         </w:rPr>
-        <w:t xml:space="preserve">using Scikit Learn </w:t>
+        <w:t xml:space="preserve"> </w:t>
       </w:r>
       <w:r>
         <w:rPr>
@@ -2672,6 +3430,26 @@
           <w:sz w:val="28"/>
           <w:szCs w:val="28"/>
         </w:rPr>
+        <w:t xml:space="preserve">classifier </w:t>
+      </w:r>
+      <w:r>
+        <w:rPr>
+          <w:b/>
+          <w:bCs/>
+          <w:color w:val="000000" w:themeColor="text1"/>
+          <w:sz w:val="28"/>
+          <w:szCs w:val="28"/>
+        </w:rPr>
+        <w:t xml:space="preserve">using Scikit Learn </w:t>
+      </w:r>
+      <w:r>
+        <w:rPr>
+          <w:b/>
+          <w:bCs/>
+          <w:color w:val="000000" w:themeColor="text1"/>
+          <w:sz w:val="28"/>
+          <w:szCs w:val="28"/>
+        </w:rPr>
         <w:t>for the above Titanic challenge.</w:t>
       </w:r>
     </w:p>
@@ -2779,15 +3557,16 @@
           <w:bCs/>
           <w:color w:val="FF0000"/>
         </w:rPr>
-        <w:t>a website address (e.g</w:t>
-      </w:r>
+        <w:t>a website address (</w:t>
+      </w:r>
+      <w:proofErr w:type="gramStart"/>
       <w:r>
         <w:rPr>
           <w:b/>
           <w:bCs/>
           <w:color w:val="FF0000"/>
         </w:rPr>
-        <w:t>. Google colab</w:t>
+        <w:t>e.g</w:t>
       </w:r>
       <w:r>
         <w:rPr>
@@ -2795,6 +3574,33 @@
           <w:bCs/>
           <w:color w:val="FF0000"/>
         </w:rPr>
+        <w:t>.</w:t>
+      </w:r>
+      <w:proofErr w:type="gramEnd"/>
+      <w:r>
+        <w:rPr>
+          <w:b/>
+          <w:bCs/>
+          <w:color w:val="FF0000"/>
+        </w:rPr>
+        <w:t xml:space="preserve"> Google </w:t>
+      </w:r>
+      <w:proofErr w:type="spellStart"/>
+      <w:r>
+        <w:rPr>
+          <w:b/>
+          <w:bCs/>
+          <w:color w:val="FF0000"/>
+        </w:rPr>
+        <w:t>colab</w:t>
+      </w:r>
+      <w:proofErr w:type="spellEnd"/>
+      <w:r>
+        <w:rPr>
+          <w:b/>
+          <w:bCs/>
+          <w:color w:val="FF0000"/>
+        </w:rPr>
         <w:t>)</w:t>
       </w:r>
       <w:r>
@@ -2823,14 +3629,30 @@
           <w:b/>
           <w:bCs/>
         </w:rPr>
-        <w:t>Or you can submit your Python or Jup</w:t>
-      </w:r>
-      <w:r>
-        <w:rPr>
-          <w:b/>
-          <w:bCs/>
-        </w:rPr>
-        <w:t>yter Notebook</w:t>
+        <w:t xml:space="preserve">Or you can submit your Python or </w:t>
+      </w:r>
+      <w:proofErr w:type="spellStart"/>
+      <w:r>
+        <w:rPr>
+          <w:b/>
+          <w:bCs/>
+        </w:rPr>
+        <w:t>Jup</w:t>
+      </w:r>
+      <w:r>
+        <w:rPr>
+          <w:b/>
+          <w:bCs/>
+        </w:rPr>
+        <w:t>yter</w:t>
+      </w:r>
+      <w:proofErr w:type="spellEnd"/>
+      <w:r>
+        <w:rPr>
+          <w:b/>
+          <w:bCs/>
+        </w:rPr>
+        <w:t xml:space="preserve"> Notebook</w:t>
       </w:r>
       <w:r>
         <w:rPr>
@@ -3737,6 +4559,95 @@
       </w:rPr>
     </w:lvl>
   </w:abstractNum>
+  <w:abstractNum w:abstractNumId="8" w15:restartNumberingAfterBreak="0">
+    <w:nsid w:val="7A927509"/>
+    <w:multiLevelType w:val="hybridMultilevel"/>
+    <w:tmpl w:val="D0A61DB6"/>
+    <w:lvl w:ilvl="0" w:tplc="FBAA62B2">
+      <w:start w:val="1"/>
+      <w:numFmt w:val="decimal"/>
+      <w:lvlText w:val="%1)"/>
+      <w:lvlJc w:val="left"/>
+      <w:pPr>
+        <w:ind w:left="1080" w:hanging="360"/>
+      </w:pPr>
+      <w:rPr>
+        <w:rFonts w:hint="default"/>
+      </w:rPr>
+    </w:lvl>
+    <w:lvl w:ilvl="1" w:tplc="04090019" w:tentative="1">
+      <w:start w:val="1"/>
+      <w:numFmt w:val="lowerLetter"/>
+      <w:lvlText w:val="%2."/>
+      <w:lvlJc w:val="left"/>
+      <w:pPr>
+        <w:ind w:left="1800" w:hanging="360"/>
+      </w:pPr>
+    </w:lvl>
+    <w:lvl w:ilvl="2" w:tplc="0409001B" w:tentative="1">
+      <w:start w:val="1"/>
+      <w:numFmt w:val="lowerRoman"/>
+      <w:lvlText w:val="%3."/>
+      <w:lvlJc w:val="right"/>
+      <w:pPr>
+        <w:ind w:left="2520" w:hanging="180"/>
+      </w:pPr>
+    </w:lvl>
+    <w:lvl w:ilvl="3" w:tplc="0409000F" w:tentative="1">
+      <w:start w:val="1"/>
+      <w:numFmt w:val="decimal"/>
+      <w:lvlText w:val="%4."/>
+      <w:lvlJc w:val="left"/>
+      <w:pPr>
+        <w:ind w:left="3240" w:hanging="360"/>
+      </w:pPr>
+    </w:lvl>
+    <w:lvl w:ilvl="4" w:tplc="04090019" w:tentative="1">
+      <w:start w:val="1"/>
+      <w:numFmt w:val="lowerLetter"/>
+      <w:lvlText w:val="%5."/>
+      <w:lvlJc w:val="left"/>
+      <w:pPr>
+        <w:ind w:left="3960" w:hanging="360"/>
+      </w:pPr>
+    </w:lvl>
+    <w:lvl w:ilvl="5" w:tplc="0409001B" w:tentative="1">
+      <w:start w:val="1"/>
+      <w:numFmt w:val="lowerRoman"/>
+      <w:lvlText w:val="%6."/>
+      <w:lvlJc w:val="right"/>
+      <w:pPr>
+        <w:ind w:left="4680" w:hanging="180"/>
+      </w:pPr>
+    </w:lvl>
+    <w:lvl w:ilvl="6" w:tplc="0409000F" w:tentative="1">
+      <w:start w:val="1"/>
+      <w:numFmt w:val="decimal"/>
+      <w:lvlText w:val="%7."/>
+      <w:lvlJc w:val="left"/>
+      <w:pPr>
+        <w:ind w:left="5400" w:hanging="360"/>
+      </w:pPr>
+    </w:lvl>
+    <w:lvl w:ilvl="7" w:tplc="04090019" w:tentative="1">
+      <w:start w:val="1"/>
+      <w:numFmt w:val="lowerLetter"/>
+      <w:lvlText w:val="%8."/>
+      <w:lvlJc w:val="left"/>
+      <w:pPr>
+        <w:ind w:left="6120" w:hanging="360"/>
+      </w:pPr>
+    </w:lvl>
+    <w:lvl w:ilvl="8" w:tplc="0409001B" w:tentative="1">
+      <w:start w:val="1"/>
+      <w:numFmt w:val="lowerRoman"/>
+      <w:lvlText w:val="%9."/>
+      <w:lvlJc w:val="right"/>
+      <w:pPr>
+        <w:ind w:left="6840" w:hanging="180"/>
+      </w:pPr>
+    </w:lvl>
+  </w:abstractNum>
   <w:num w:numId="1" w16cid:durableId="1387492014">
     <w:abstractNumId w:val="4"/>
   </w:num>
@@ -3760,6 +4671,9 @@
   </w:num>
   <w:num w:numId="8" w16cid:durableId="424347622">
     <w:abstractNumId w:val="2"/>
+  </w:num>
+  <w:num w:numId="9" w16cid:durableId="214466494">
+    <w:abstractNumId w:val="8"/>
   </w:num>
 </w:numbering>
 </file>

</xml_diff>